<commit_message>
feat: inclusão de numero de protocolo do curso no contrato e horários de inicio e fim dos encontros
</commit_message>
<xml_diff>
--- a/estudante/contratos/templates/contrato.DOCX
+++ b/estudante/contratos/templates/contrato.DOCX
@@ -262,16 +262,7 @@
           <w:sz w:val="24"/>
           <w:szCs w:val="24"/>
         </w:rPr>
-        <w:t xml:space="preserve">[QTD_MESES_CONTRATO] </w:t>
-      </w:r>
-      <w:r>
-        <w:rPr>
-          <w:rFonts w:eastAsia="Arial" w:cs="Arial" w:ascii="Arial" w:hAnsi="Arial"/>
-          <w:b/>
-          <w:sz w:val="24"/>
-          <w:szCs w:val="24"/>
-        </w:rPr>
-        <w:t>meses</w:t>
+        <w:t>[QTD_MESES_CONTRATO] meses</w:t>
       </w:r>
       <w:r>
         <w:rPr>
@@ -1761,7 +1752,7 @@
                 <w:sz w:val="24"/>
                 <w:szCs w:val="24"/>
               </w:rPr>
-              <w:t>[DIAS_APRENDIZAGEM] das 08:30 às 14:45</w:t>
+              <w:t>[DIAS_APRENDIZAGEM] das [HORA_INICIO_CURSO] às [HORA_FIM_CURSO]</w:t>
             </w:r>
           </w:p>
         </w:tc>
@@ -6106,7 +6097,7 @@
       <mc:AlternateContent>
         <mc:Choice Requires="wps">
           <w:drawing>
-            <wp:anchor behindDoc="1" distT="0" distB="0" distL="97790" distR="104140" simplePos="0" locked="0" layoutInCell="0" allowOverlap="1" relativeHeight="11">
+            <wp:anchor behindDoc="1" distT="0" distB="0" distL="96520" distR="104140" simplePos="0" locked="0" layoutInCell="0" allowOverlap="1" relativeHeight="11">
               <wp:simplePos x="0" y="0"/>
               <wp:positionH relativeFrom="column">
                 <wp:posOffset>-190500</wp:posOffset>
@@ -6385,7 +6376,7 @@
       <mc:AlternateContent>
         <mc:Choice Requires="wps">
           <w:drawing>
-            <wp:anchor behindDoc="1" distT="0" distB="0" distL="97790" distR="104140" simplePos="0" locked="0" layoutInCell="0" allowOverlap="1" relativeHeight="11">
+            <wp:anchor behindDoc="1" distT="0" distB="0" distL="96520" distR="104140" simplePos="0" locked="0" layoutInCell="0" allowOverlap="1" relativeHeight="11">
               <wp:simplePos x="0" y="0"/>
               <wp:positionH relativeFrom="column">
                 <wp:posOffset>-190500</wp:posOffset>
@@ -7878,6 +7869,22 @@
   </w:style>
   <w:style w:type="character" w:styleId="InternetLink10">
     <w:name w:val="Internet Link10"/>
+    <w:qFormat/>
+    <w:rPr>
+      <w:color w:val="000080"/>
+      <w:u w:val="single"/>
+    </w:rPr>
+  </w:style>
+  <w:style w:type="character" w:styleId="InternetLink11">
+    <w:name w:val="Internet Link11"/>
+    <w:qFormat/>
+    <w:rPr>
+      <w:color w:val="000080"/>
+      <w:u w:val="single"/>
+    </w:rPr>
+  </w:style>
+  <w:style w:type="character" w:styleId="InternetLink12">
+    <w:name w:val="Internet Link12"/>
     <w:qFormat/>
     <w:rPr>
       <w:color w:val="000080"/>

</xml_diff>

<commit_message>
feat: inclusão de cbos associados no contrato
</commit_message>
<xml_diff>
--- a/estudante/contratos/templates/contrato.DOCX
+++ b/estudante/contratos/templates/contrato.DOCX
@@ -304,382 +304,40 @@
     </w:p>
     <w:p>
       <w:pPr>
-        <w:pStyle w:val="normal1"/>
+        <w:pStyle w:val="Normal"/>
         <w:keepNext w:val="false"/>
         <w:keepLines w:val="false"/>
         <w:pageBreakBefore w:val="false"/>
         <w:widowControl/>
         <w:numPr>
           <w:ilvl w:val="0"/>
-          <w:numId w:val="8"/>
+          <w:numId w:val="0"/>
         </w:numPr>
         <w:shd w:val="clear" w:fill="auto"/>
         <w:spacing w:lineRule="auto" w:line="360" w:before="240" w:after="0"/>
-        <w:ind w:hanging="360" w:left="720" w:right="0"/>
-        <w:jc w:val="both"/>
-        <w:rPr>
-          <w:rFonts w:ascii="Arial" w:hAnsi="Arial" w:eastAsia="Arial" w:cs="Arial"/>
-          <w:b w:val="false"/>
-          <w:i w:val="false"/>
-          <w:i w:val="false"/>
-          <w:caps w:val="false"/>
-          <w:smallCaps w:val="false"/>
-          <w:strike w:val="false"/>
-          <w:dstrike w:val="false"/>
-          <w:color w:val="000000"/>
-          <w:position w:val="0"/>
-          <w:sz w:val="24"/>
-          <w:sz w:val="24"/>
-          <w:szCs w:val="24"/>
-          <w:u w:val="none"/>
-          <w:shd w:fill="auto" w:val="clear"/>
-          <w:vertAlign w:val="baseline"/>
-        </w:rPr>
-      </w:pPr>
-      <w:r>
-        <w:rPr>
-          <w:rFonts w:eastAsia="Arial" w:cs="Arial" w:ascii="Arial" w:hAnsi="Arial"/>
-          <w:b w:val="false"/>
-          <w:i w:val="false"/>
-          <w:caps w:val="false"/>
-          <w:smallCaps w:val="false"/>
-          <w:strike w:val="false"/>
-          <w:dstrike w:val="false"/>
-          <w:color w:val="000000"/>
-          <w:position w:val="0"/>
-          <w:sz w:val="24"/>
-          <w:sz w:val="24"/>
-          <w:szCs w:val="24"/>
-          <w:highlight w:val="yellow"/>
-          <w:u w:val="none"/>
-          <w:vertAlign w:val="baseline"/>
-        </w:rPr>
-        <w:t>XXXX</w:t>
-      </w:r>
-      <w:r>
-        <w:rPr>
-          <w:rFonts w:eastAsia="Arial" w:cs="Arial" w:ascii="Arial" w:hAnsi="Arial"/>
-          <w:b w:val="false"/>
-          <w:i w:val="false"/>
-          <w:caps w:val="false"/>
-          <w:smallCaps w:val="false"/>
-          <w:strike w:val="false"/>
-          <w:dstrike w:val="false"/>
-          <w:color w:val="000000"/>
-          <w:position w:val="0"/>
-          <w:sz w:val="24"/>
-          <w:sz w:val="24"/>
-          <w:szCs w:val="24"/>
-          <w:u w:val="none"/>
-          <w:shd w:fill="auto" w:val="clear"/>
-          <w:vertAlign w:val="baseline"/>
-        </w:rPr>
-        <w:t xml:space="preserve">, com nº </w:t>
-      </w:r>
-      <w:r>
-        <w:rPr>
-          <w:rFonts w:eastAsia="Arial" w:cs="Arial" w:ascii="Arial" w:hAnsi="Arial"/>
-          <w:b w:val="false"/>
-          <w:i w:val="false"/>
-          <w:caps w:val="false"/>
-          <w:smallCaps w:val="false"/>
-          <w:strike w:val="false"/>
-          <w:dstrike w:val="false"/>
-          <w:color w:val="000000"/>
-          <w:position w:val="0"/>
-          <w:sz w:val="24"/>
-          <w:sz w:val="24"/>
-          <w:szCs w:val="24"/>
-          <w:highlight w:val="yellow"/>
-          <w:u w:val="none"/>
-          <w:vertAlign w:val="baseline"/>
-        </w:rPr>
-        <w:t>XXXX</w:t>
-      </w:r>
-    </w:p>
-    <w:p>
-      <w:pPr>
-        <w:pStyle w:val="normal1"/>
-        <w:keepNext w:val="false"/>
-        <w:keepLines w:val="false"/>
-        <w:pageBreakBefore w:val="false"/>
-        <w:widowControl/>
-        <w:numPr>
-          <w:ilvl w:val="0"/>
-          <w:numId w:val="8"/>
-        </w:numPr>
-        <w:shd w:val="clear" w:fill="auto"/>
-        <w:spacing w:lineRule="auto" w:line="360" w:before="0" w:after="0"/>
-        <w:ind w:hanging="360" w:left="720" w:right="0"/>
-        <w:jc w:val="both"/>
-        <w:rPr>
-          <w:rFonts w:ascii="Arial" w:hAnsi="Arial" w:eastAsia="Arial" w:cs="Arial"/>
-          <w:b w:val="false"/>
-          <w:i w:val="false"/>
-          <w:i w:val="false"/>
-          <w:caps w:val="false"/>
-          <w:smallCaps w:val="false"/>
-          <w:strike w:val="false"/>
-          <w:dstrike w:val="false"/>
-          <w:color w:val="000000"/>
-          <w:position w:val="0"/>
-          <w:sz w:val="24"/>
-          <w:sz w:val="24"/>
-          <w:szCs w:val="24"/>
-          <w:u w:val="none"/>
-          <w:shd w:fill="auto" w:val="clear"/>
-          <w:vertAlign w:val="baseline"/>
-        </w:rPr>
-      </w:pPr>
-      <w:r>
-        <w:rPr>
-          <w:rFonts w:eastAsia="Arial" w:cs="Arial" w:ascii="Arial" w:hAnsi="Arial"/>
-          <w:b w:val="false"/>
-          <w:i w:val="false"/>
-          <w:caps w:val="false"/>
-          <w:smallCaps w:val="false"/>
-          <w:strike w:val="false"/>
-          <w:dstrike w:val="false"/>
-          <w:color w:val="000000"/>
-          <w:position w:val="0"/>
-          <w:sz w:val="24"/>
-          <w:sz w:val="24"/>
-          <w:szCs w:val="24"/>
-          <w:highlight w:val="yellow"/>
-          <w:u w:val="none"/>
-          <w:vertAlign w:val="baseline"/>
-        </w:rPr>
-        <w:t>XXXX</w:t>
-      </w:r>
-      <w:r>
-        <w:rPr>
-          <w:rFonts w:eastAsia="Arial" w:cs="Arial" w:ascii="Arial" w:hAnsi="Arial"/>
-          <w:b w:val="false"/>
-          <w:i w:val="false"/>
-          <w:caps w:val="false"/>
-          <w:smallCaps w:val="false"/>
-          <w:strike w:val="false"/>
-          <w:dstrike w:val="false"/>
-          <w:color w:val="000000"/>
-          <w:position w:val="0"/>
-          <w:sz w:val="24"/>
-          <w:sz w:val="24"/>
-          <w:szCs w:val="24"/>
-          <w:u w:val="none"/>
-          <w:shd w:fill="auto" w:val="clear"/>
-          <w:vertAlign w:val="baseline"/>
-        </w:rPr>
-        <w:t xml:space="preserve">, com nº </w:t>
-      </w:r>
-      <w:r>
-        <w:rPr>
-          <w:rFonts w:eastAsia="Arial" w:cs="Arial" w:ascii="Arial" w:hAnsi="Arial"/>
-          <w:b w:val="false"/>
-          <w:i w:val="false"/>
-          <w:caps w:val="false"/>
-          <w:smallCaps w:val="false"/>
-          <w:strike w:val="false"/>
-          <w:dstrike w:val="false"/>
-          <w:color w:val="000000"/>
-          <w:position w:val="0"/>
-          <w:sz w:val="24"/>
-          <w:sz w:val="24"/>
-          <w:szCs w:val="24"/>
-          <w:highlight w:val="yellow"/>
-          <w:u w:val="none"/>
-          <w:vertAlign w:val="baseline"/>
-        </w:rPr>
-        <w:t>XXXX</w:t>
-      </w:r>
-    </w:p>
-    <w:p>
-      <w:pPr>
-        <w:pStyle w:val="normal1"/>
-        <w:keepNext w:val="false"/>
-        <w:keepLines w:val="false"/>
-        <w:pageBreakBefore w:val="false"/>
-        <w:widowControl/>
-        <w:numPr>
-          <w:ilvl w:val="0"/>
-          <w:numId w:val="8"/>
-        </w:numPr>
-        <w:shd w:val="clear" w:fill="auto"/>
-        <w:spacing w:lineRule="auto" w:line="360" w:before="0" w:after="0"/>
-        <w:ind w:hanging="360" w:left="720" w:right="0"/>
-        <w:jc w:val="both"/>
-        <w:rPr>
-          <w:rFonts w:ascii="Arial" w:hAnsi="Arial" w:eastAsia="Arial" w:cs="Arial"/>
-          <w:b w:val="false"/>
-          <w:i w:val="false"/>
-          <w:i w:val="false"/>
-          <w:caps w:val="false"/>
-          <w:smallCaps w:val="false"/>
-          <w:strike w:val="false"/>
-          <w:dstrike w:val="false"/>
-          <w:color w:val="000000"/>
-          <w:position w:val="0"/>
-          <w:sz w:val="24"/>
-          <w:sz w:val="24"/>
-          <w:szCs w:val="24"/>
-          <w:u w:val="none"/>
-          <w:shd w:fill="auto" w:val="clear"/>
-          <w:vertAlign w:val="baseline"/>
-        </w:rPr>
-      </w:pPr>
-      <w:r>
-        <w:rPr>
-          <w:rFonts w:eastAsia="Arial" w:cs="Arial" w:ascii="Arial" w:hAnsi="Arial"/>
-          <w:b w:val="false"/>
-          <w:i w:val="false"/>
-          <w:caps w:val="false"/>
-          <w:smallCaps w:val="false"/>
-          <w:strike w:val="false"/>
-          <w:dstrike w:val="false"/>
-          <w:color w:val="000000"/>
-          <w:position w:val="0"/>
-          <w:sz w:val="24"/>
-          <w:sz w:val="24"/>
-          <w:szCs w:val="24"/>
-          <w:highlight w:val="yellow"/>
-          <w:u w:val="none"/>
-          <w:vertAlign w:val="baseline"/>
-        </w:rPr>
-        <w:t>XXXX</w:t>
-      </w:r>
-      <w:r>
-        <w:rPr>
-          <w:rFonts w:eastAsia="Arial" w:cs="Arial" w:ascii="Arial" w:hAnsi="Arial"/>
-          <w:b w:val="false"/>
-          <w:i w:val="false"/>
-          <w:caps w:val="false"/>
-          <w:smallCaps w:val="false"/>
-          <w:strike w:val="false"/>
-          <w:dstrike w:val="false"/>
-          <w:color w:val="000000"/>
-          <w:position w:val="0"/>
-          <w:sz w:val="24"/>
-          <w:sz w:val="24"/>
-          <w:szCs w:val="24"/>
-          <w:u w:val="none"/>
-          <w:shd w:fill="auto" w:val="clear"/>
-          <w:vertAlign w:val="baseline"/>
-        </w:rPr>
-        <w:t xml:space="preserve">, com nº </w:t>
-      </w:r>
-      <w:r>
-        <w:rPr>
-          <w:rFonts w:eastAsia="Arial" w:cs="Arial" w:ascii="Arial" w:hAnsi="Arial"/>
-          <w:b w:val="false"/>
-          <w:i w:val="false"/>
-          <w:caps w:val="false"/>
-          <w:smallCaps w:val="false"/>
-          <w:strike w:val="false"/>
-          <w:dstrike w:val="false"/>
-          <w:color w:val="000000"/>
-          <w:position w:val="0"/>
-          <w:sz w:val="24"/>
-          <w:sz w:val="24"/>
-          <w:szCs w:val="24"/>
-          <w:highlight w:val="yellow"/>
-          <w:u w:val="none"/>
-          <w:vertAlign w:val="baseline"/>
-        </w:rPr>
-        <w:t>XXXX</w:t>
-      </w:r>
-    </w:p>
-    <w:p>
-      <w:pPr>
-        <w:pStyle w:val="normal1"/>
-        <w:keepNext w:val="false"/>
-        <w:keepLines w:val="false"/>
-        <w:pageBreakBefore w:val="false"/>
-        <w:widowControl/>
-        <w:numPr>
-          <w:ilvl w:val="0"/>
-          <w:numId w:val="8"/>
-        </w:numPr>
-        <w:shd w:val="clear" w:fill="auto"/>
-        <w:spacing w:lineRule="auto" w:line="360" w:before="0" w:after="200"/>
-        <w:ind w:hanging="360" w:left="720" w:right="0"/>
-        <w:jc w:val="both"/>
-        <w:rPr>
-          <w:rFonts w:ascii="Arial" w:hAnsi="Arial" w:eastAsia="Arial" w:cs="Arial"/>
-          <w:b w:val="false"/>
-          <w:i w:val="false"/>
-          <w:i w:val="false"/>
-          <w:caps w:val="false"/>
-          <w:smallCaps w:val="false"/>
-          <w:strike w:val="false"/>
-          <w:dstrike w:val="false"/>
-          <w:color w:val="000000"/>
-          <w:position w:val="0"/>
-          <w:sz w:val="24"/>
-          <w:sz w:val="24"/>
-          <w:szCs w:val="24"/>
-          <w:u w:val="none"/>
-          <w:shd w:fill="auto" w:val="clear"/>
-          <w:vertAlign w:val="baseline"/>
-        </w:rPr>
-      </w:pPr>
-      <w:r>
-        <w:rPr>
-          <w:rFonts w:eastAsia="Arial" w:cs="Arial" w:ascii="Arial" w:hAnsi="Arial"/>
-          <w:b w:val="false"/>
-          <w:i w:val="false"/>
-          <w:caps w:val="false"/>
-          <w:smallCaps w:val="false"/>
-          <w:strike w:val="false"/>
-          <w:dstrike w:val="false"/>
-          <w:color w:val="000000"/>
-          <w:position w:val="0"/>
-          <w:sz w:val="24"/>
-          <w:sz w:val="24"/>
-          <w:szCs w:val="24"/>
-          <w:highlight w:val="yellow"/>
-          <w:u w:val="none"/>
-          <w:vertAlign w:val="baseline"/>
-        </w:rPr>
-        <w:t>XXXX</w:t>
-      </w:r>
-      <w:r>
-        <w:rPr>
-          <w:rFonts w:eastAsia="Arial" w:cs="Arial" w:ascii="Arial" w:hAnsi="Arial"/>
-          <w:b w:val="false"/>
-          <w:i w:val="false"/>
-          <w:caps w:val="false"/>
-          <w:smallCaps w:val="false"/>
-          <w:strike w:val="false"/>
-          <w:dstrike w:val="false"/>
-          <w:color w:val="000000"/>
-          <w:position w:val="0"/>
-          <w:sz w:val="24"/>
-          <w:sz w:val="24"/>
-          <w:szCs w:val="24"/>
-          <w:u w:val="none"/>
-          <w:shd w:fill="auto" w:val="clear"/>
-          <w:vertAlign w:val="baseline"/>
-        </w:rPr>
-        <w:t xml:space="preserve">, com nº </w:t>
-      </w:r>
-      <w:r>
-        <w:rPr>
-          <w:rFonts w:eastAsia="Arial" w:cs="Arial" w:ascii="Arial" w:hAnsi="Arial"/>
-          <w:b w:val="false"/>
-          <w:i w:val="false"/>
-          <w:caps w:val="false"/>
-          <w:smallCaps w:val="false"/>
-          <w:strike w:val="false"/>
-          <w:dstrike w:val="false"/>
-          <w:color w:val="000000"/>
-          <w:position w:val="0"/>
-          <w:sz w:val="24"/>
-          <w:sz w:val="24"/>
-          <w:szCs w:val="24"/>
-          <w:highlight w:val="yellow"/>
-          <w:u w:val="none"/>
-          <w:vertAlign w:val="baseline"/>
-        </w:rPr>
-        <w:t>XXXX</w:t>
+        <w:ind w:hanging="0" w:left="720" w:right="0"/>
+        <w:jc w:val="left"/>
+        <w:rPr/>
+      </w:pPr>
+      <w:r>
+        <w:rPr>
+          <w:rFonts w:eastAsia="Arial" w:cs="Arial" w:ascii="Arial" w:hAnsi="Arial"/>
+          <w:b w:val="false"/>
+          <w:i w:val="false"/>
+          <w:caps w:val="false"/>
+          <w:smallCaps w:val="false"/>
+          <w:strike w:val="false"/>
+          <w:dstrike w:val="false"/>
+          <w:color w:val="000000"/>
+          <w:position w:val="0"/>
+          <w:sz w:val="24"/>
+          <w:sz w:val="24"/>
+          <w:szCs w:val="24"/>
+          <w:u w:val="none"/>
+          <w:shd w:fill="auto" w:val="clear"/>
+          <w:vertAlign w:val="baseline"/>
+        </w:rPr>
+        <w:t>[CBOS_ASSOCIADOS]</w:t>
       </w:r>
     </w:p>
     <w:p>
@@ -6097,7 +5755,7 @@
       <mc:AlternateContent>
         <mc:Choice Requires="wps">
           <w:drawing>
-            <wp:anchor behindDoc="1" distT="0" distB="0" distL="96520" distR="104140" simplePos="0" locked="0" layoutInCell="0" allowOverlap="1" relativeHeight="11">
+            <wp:anchor behindDoc="1" distT="0" distB="0" distL="95250" distR="104140" simplePos="0" locked="0" layoutInCell="0" allowOverlap="1" relativeHeight="11">
               <wp:simplePos x="0" y="0"/>
               <wp:positionH relativeFrom="column">
                 <wp:posOffset>-190500</wp:posOffset>
@@ -6376,7 +6034,7 @@
       <mc:AlternateContent>
         <mc:Choice Requires="wps">
           <w:drawing>
-            <wp:anchor behindDoc="1" distT="0" distB="0" distL="96520" distR="104140" simplePos="0" locked="0" layoutInCell="0" allowOverlap="1" relativeHeight="11">
+            <wp:anchor behindDoc="1" distT="0" distB="0" distL="95250" distR="104140" simplePos="0" locked="0" layoutInCell="0" allowOverlap="1" relativeHeight="11">
               <wp:simplePos x="0" y="0"/>
               <wp:positionH relativeFrom="column">
                 <wp:posOffset>-190500</wp:posOffset>
@@ -7344,125 +7002,6 @@
   <w:abstractNum w:abstractNumId="8">
     <w:lvl w:ilvl="0">
       <w:start w:val="1"/>
-      <w:numFmt w:val="lowerRoman"/>
-      <w:lvlText w:val="%1."/>
-      <w:lvlJc w:val="right"/>
-      <w:pPr>
-        <w:tabs>
-          <w:tab w:val="num" w:pos="0"/>
-        </w:tabs>
-        <w:ind w:left="720" w:hanging="360"/>
-      </w:pPr>
-      <w:rPr/>
-    </w:lvl>
-    <w:lvl w:ilvl="1">
-      <w:start w:val="1"/>
-      <w:numFmt w:val="lowerLetter"/>
-      <w:lvlText w:val="%2."/>
-      <w:lvlJc w:val="left"/>
-      <w:pPr>
-        <w:tabs>
-          <w:tab w:val="num" w:pos="0"/>
-        </w:tabs>
-        <w:ind w:left="1440" w:hanging="360"/>
-      </w:pPr>
-      <w:rPr/>
-    </w:lvl>
-    <w:lvl w:ilvl="2">
-      <w:start w:val="1"/>
-      <w:numFmt w:val="lowerRoman"/>
-      <w:lvlText w:val="%3."/>
-      <w:lvlJc w:val="right"/>
-      <w:pPr>
-        <w:tabs>
-          <w:tab w:val="num" w:pos="0"/>
-        </w:tabs>
-        <w:ind w:left="2160" w:hanging="180"/>
-      </w:pPr>
-      <w:rPr/>
-    </w:lvl>
-    <w:lvl w:ilvl="3">
-      <w:start w:val="1"/>
-      <w:numFmt w:val="decimal"/>
-      <w:lvlText w:val="%4."/>
-      <w:lvlJc w:val="left"/>
-      <w:pPr>
-        <w:tabs>
-          <w:tab w:val="num" w:pos="0"/>
-        </w:tabs>
-        <w:ind w:left="2880" w:hanging="360"/>
-      </w:pPr>
-      <w:rPr/>
-    </w:lvl>
-    <w:lvl w:ilvl="4">
-      <w:start w:val="1"/>
-      <w:numFmt w:val="lowerLetter"/>
-      <w:lvlText w:val="%5."/>
-      <w:lvlJc w:val="left"/>
-      <w:pPr>
-        <w:tabs>
-          <w:tab w:val="num" w:pos="0"/>
-        </w:tabs>
-        <w:ind w:left="3600" w:hanging="360"/>
-      </w:pPr>
-      <w:rPr/>
-    </w:lvl>
-    <w:lvl w:ilvl="5">
-      <w:start w:val="1"/>
-      <w:numFmt w:val="lowerRoman"/>
-      <w:lvlText w:val="%6."/>
-      <w:lvlJc w:val="right"/>
-      <w:pPr>
-        <w:tabs>
-          <w:tab w:val="num" w:pos="0"/>
-        </w:tabs>
-        <w:ind w:left="4320" w:hanging="180"/>
-      </w:pPr>
-      <w:rPr/>
-    </w:lvl>
-    <w:lvl w:ilvl="6">
-      <w:start w:val="1"/>
-      <w:numFmt w:val="decimal"/>
-      <w:lvlText w:val="%7."/>
-      <w:lvlJc w:val="left"/>
-      <w:pPr>
-        <w:tabs>
-          <w:tab w:val="num" w:pos="0"/>
-        </w:tabs>
-        <w:ind w:left="5040" w:hanging="360"/>
-      </w:pPr>
-      <w:rPr/>
-    </w:lvl>
-    <w:lvl w:ilvl="7">
-      <w:start w:val="1"/>
-      <w:numFmt w:val="lowerLetter"/>
-      <w:lvlText w:val="%8."/>
-      <w:lvlJc w:val="left"/>
-      <w:pPr>
-        <w:tabs>
-          <w:tab w:val="num" w:pos="0"/>
-        </w:tabs>
-        <w:ind w:left="5760" w:hanging="360"/>
-      </w:pPr>
-      <w:rPr/>
-    </w:lvl>
-    <w:lvl w:ilvl="8">
-      <w:start w:val="1"/>
-      <w:numFmt w:val="lowerRoman"/>
-      <w:lvlText w:val="%9."/>
-      <w:lvlJc w:val="right"/>
-      <w:pPr>
-        <w:tabs>
-          <w:tab w:val="num" w:pos="0"/>
-        </w:tabs>
-        <w:ind w:left="6480" w:hanging="180"/>
-      </w:pPr>
-      <w:rPr/>
-    </w:lvl>
-  </w:abstractNum>
-  <w:abstractNum w:abstractNumId="9">
-    <w:lvl w:ilvl="0">
-      <w:start w:val="1"/>
       <w:numFmt w:val="none"/>
       <w:suff w:val="nothing"/>
       <w:lvlText w:val=""/>
@@ -7602,9 +7141,6 @@
   </w:num>
   <w:num w:numId="8">
     <w:abstractNumId w:val="8"/>
-  </w:num>
-  <w:num w:numId="9">
-    <w:abstractNumId w:val="9"/>
   </w:num>
 </w:numbering>
 </file>
@@ -7885,6 +7421,22 @@
   </w:style>
   <w:style w:type="character" w:styleId="InternetLink12">
     <w:name w:val="Internet Link12"/>
+    <w:qFormat/>
+    <w:rPr>
+      <w:color w:val="000080"/>
+      <w:u w:val="single"/>
+    </w:rPr>
+  </w:style>
+  <w:style w:type="character" w:styleId="InternetLink13">
+    <w:name w:val="Internet Link13"/>
+    <w:qFormat/>
+    <w:rPr>
+      <w:color w:val="000080"/>
+      <w:u w:val="single"/>
+    </w:rPr>
+  </w:style>
+  <w:style w:type="character" w:styleId="InternetLink14">
+    <w:name w:val="Internet Link14"/>
     <w:qFormat/>
     <w:rPr>
       <w:color w:val="000080"/>

</xml_diff>

<commit_message>
feat: atividade teórica agora não é mais feita durante finais de semana e períodos sem atividade
</commit_message>
<xml_diff>
--- a/estudante/contratos/templates/contrato.DOCX
+++ b/estudante/contratos/templates/contrato.DOCX
@@ -2188,24 +2188,8 @@
         <w:shd w:val="clear" w:fill="auto"/>
         <w:spacing w:lineRule="auto" w:line="360" w:before="240" w:after="200"/>
         <w:ind w:hanging="0" w:left="720" w:right="0"/>
-        <w:jc w:val="both"/>
-        <w:rPr>
-          <w:rFonts w:ascii="Arial" w:hAnsi="Arial" w:eastAsia="Arial" w:cs="Arial"/>
-          <w:b w:val="false"/>
-          <w:i w:val="false"/>
-          <w:i w:val="false"/>
-          <w:caps w:val="false"/>
-          <w:smallCaps w:val="false"/>
-          <w:strike w:val="false"/>
-          <w:dstrike w:val="false"/>
-          <w:color w:val="000000"/>
-          <w:position w:val="0"/>
-          <w:sz w:val="24"/>
-          <w:sz w:val="24"/>
-          <w:szCs w:val="24"/>
-          <w:u w:val="none"/>
-          <w:vertAlign w:val="baseline"/>
-        </w:rPr>
+        <w:jc w:val="left"/>
+        <w:rPr/>
       </w:pPr>
       <w:r>
         <w:rPr>
@@ -5165,7 +5149,7 @@
     <w:hyperlink r:id="rId1">
       <w:r>
         <w:rPr>
-          <w:rStyle w:val="ListLabel82"/>
+          <w:rStyle w:val="ListLabel73"/>
           <w:rFonts w:eastAsia="Times New Roman" w:cs="Times New Roman" w:ascii="Times New Roman" w:hAnsi="Times New Roman"/>
           <w:b/>
           <w:color w:val="0000FF"/>
@@ -5212,7 +5196,7 @@
     <w:hyperlink r:id="rId2">
       <w:r>
         <w:rPr>
-          <w:rStyle w:val="ListLabel82"/>
+          <w:rStyle w:val="ListLabel73"/>
           <w:rFonts w:eastAsia="Times New Roman" w:cs="Times New Roman" w:ascii="Times New Roman" w:hAnsi="Times New Roman"/>
           <w:b/>
           <w:color w:val="0000FF"/>
@@ -5449,7 +5433,7 @@
     <w:hyperlink r:id="rId1">
       <w:r>
         <w:rPr>
-          <w:rStyle w:val="ListLabel82"/>
+          <w:rStyle w:val="ListLabel73"/>
           <w:rFonts w:eastAsia="Times New Roman" w:cs="Times New Roman" w:ascii="Times New Roman" w:hAnsi="Times New Roman"/>
           <w:b/>
           <w:color w:val="0000FF"/>
@@ -5496,7 +5480,7 @@
     <w:hyperlink r:id="rId2">
       <w:r>
         <w:rPr>
-          <w:rStyle w:val="ListLabel82"/>
+          <w:rStyle w:val="ListLabel73"/>
           <w:rFonts w:eastAsia="Times New Roman" w:cs="Times New Roman" w:ascii="Times New Roman" w:hAnsi="Times New Roman"/>
           <w:b/>
           <w:color w:val="0000FF"/>
@@ -5755,7 +5739,7 @@
       <mc:AlternateContent>
         <mc:Choice Requires="wps">
           <w:drawing>
-            <wp:anchor behindDoc="1" distT="0" distB="0" distL="95250" distR="104140" simplePos="0" locked="0" layoutInCell="0" allowOverlap="1" relativeHeight="11">
+            <wp:anchor behindDoc="1" distT="0" distB="0" distL="94615" distR="104140" simplePos="0" locked="0" layoutInCell="0" allowOverlap="1" relativeHeight="11">
               <wp:simplePos x="0" y="0"/>
               <wp:positionH relativeFrom="column">
                 <wp:posOffset>-190500</wp:posOffset>
@@ -6034,7 +6018,7 @@
       <mc:AlternateContent>
         <mc:Choice Requires="wps">
           <w:drawing>
-            <wp:anchor behindDoc="1" distT="0" distB="0" distL="95250" distR="104140" simplePos="0" locked="0" layoutInCell="0" allowOverlap="1" relativeHeight="11">
+            <wp:anchor behindDoc="1" distT="0" distB="0" distL="94615" distR="104140" simplePos="0" locked="0" layoutInCell="0" allowOverlap="1" relativeHeight="11">
               <wp:simplePos x="0" y="0"/>
               <wp:positionH relativeFrom="column">
                 <wp:posOffset>-190500</wp:posOffset>
@@ -7437,6 +7421,14 @@
   </w:style>
   <w:style w:type="character" w:styleId="InternetLink14">
     <w:name w:val="Internet Link14"/>
+    <w:qFormat/>
+    <w:rPr>
+      <w:color w:val="000080"/>
+      <w:u w:val="single"/>
+    </w:rPr>
+  </w:style>
+  <w:style w:type="character" w:styleId="InternetLink15">
+    <w:name w:val="Internet Link15"/>
     <w:qFormat/>
     <w:rPr>
       <w:color w:val="000080"/>

</xml_diff>